<commit_message>
update version n+1 2
</commit_message>
<xml_diff>
--- a/read to me.docx
+++ b/read to me.docx
@@ -606,1088 +606,1117 @@
         <w:t xml:space="preserve"> software. This is software that has helped me a lot in large and small projects. I use it to design structures for TGA and factory projects. In some cases of electrical cabinet design and mechanical installation, to minimize errors, I have 3D rendered them 1:1 scale. And that is also a way for us to have more ideas while working.</w:t>
       </w:r>
     </w:p>
-    <w:p/>
     <w:p>
       <w:r>
-        <w:t xml:space="preserve">Bard </w:t>
-      </w:r>
-      <w:proofErr w:type="spellStart"/>
-      <w:r>
-        <w:t>ơi</w:t>
-      </w:r>
-      <w:proofErr w:type="spellEnd"/>
-      <w:r>
-        <w:t xml:space="preserve">, </w:t>
-      </w:r>
-      <w:proofErr w:type="spellStart"/>
-      <w:r>
-        <w:t>bạn</w:t>
-      </w:r>
-      <w:proofErr w:type="spellEnd"/>
-      <w:r>
-        <w:t xml:space="preserve"> </w:t>
-      </w:r>
-      <w:proofErr w:type="spellStart"/>
-      <w:r>
-        <w:t>có</w:t>
-      </w:r>
-      <w:proofErr w:type="spellEnd"/>
-      <w:r>
-        <w:t xml:space="preserve"> </w:t>
-      </w:r>
-      <w:proofErr w:type="spellStart"/>
-      <w:r>
-        <w:t>thể</w:t>
-      </w:r>
-      <w:proofErr w:type="spellEnd"/>
-      <w:r>
-        <w:t xml:space="preserve"> </w:t>
-      </w:r>
-      <w:proofErr w:type="spellStart"/>
-      <w:r>
-        <w:t>dịch</w:t>
-      </w:r>
-      <w:proofErr w:type="spellEnd"/>
-      <w:r>
-        <w:t xml:space="preserve"> </w:t>
-      </w:r>
-      <w:proofErr w:type="spellStart"/>
-      <w:r>
-        <w:t>giúp</w:t>
-      </w:r>
-      <w:proofErr w:type="spellEnd"/>
-      <w:r>
-        <w:t xml:space="preserve"> </w:t>
-      </w:r>
-      <w:proofErr w:type="spellStart"/>
-      <w:r>
-        <w:t>mình</w:t>
-      </w:r>
-      <w:proofErr w:type="spellEnd"/>
-      <w:r>
-        <w:t xml:space="preserve"> </w:t>
-      </w:r>
-      <w:proofErr w:type="spellStart"/>
-      <w:r>
-        <w:t>đoạn</w:t>
-      </w:r>
-      <w:proofErr w:type="spellEnd"/>
-      <w:r>
-        <w:t xml:space="preserve"> </w:t>
-      </w:r>
-      <w:proofErr w:type="spellStart"/>
-      <w:r>
-        <w:t>phỏng</w:t>
-      </w:r>
-      <w:proofErr w:type="spellEnd"/>
-      <w:r>
-        <w:t xml:space="preserve"> </w:t>
-      </w:r>
-      <w:proofErr w:type="spellStart"/>
-      <w:r>
-        <w:t>vấn</w:t>
-      </w:r>
-      <w:proofErr w:type="spellEnd"/>
-      <w:r>
-        <w:t xml:space="preserve"> </w:t>
-      </w:r>
-      <w:proofErr w:type="spellStart"/>
-      <w:r>
-        <w:t>sau</w:t>
-      </w:r>
-      <w:proofErr w:type="spellEnd"/>
-      <w:r>
-        <w:t xml:space="preserve"> sang </w:t>
-      </w:r>
-      <w:proofErr w:type="spellStart"/>
-      <w:r>
-        <w:t>tiếng</w:t>
-      </w:r>
-      <w:proofErr w:type="spellEnd"/>
-      <w:r>
-        <w:t xml:space="preserve"> </w:t>
-      </w:r>
-      <w:proofErr w:type="spellStart"/>
-      <w:r>
-        <w:t>anh</w:t>
-      </w:r>
-      <w:proofErr w:type="spellEnd"/>
-      <w:r>
-        <w:t xml:space="preserve"> </w:t>
-      </w:r>
-      <w:proofErr w:type="spellStart"/>
-      <w:r>
-        <w:t>được</w:t>
-      </w:r>
-      <w:proofErr w:type="spellEnd"/>
-      <w:r>
-        <w:t xml:space="preserve"> </w:t>
-      </w:r>
-      <w:proofErr w:type="spellStart"/>
-      <w:r>
-        <w:t>không</w:t>
-      </w:r>
-      <w:proofErr w:type="spellEnd"/>
-      <w:r>
-        <w:t xml:space="preserve">, </w:t>
-      </w:r>
-      <w:proofErr w:type="spellStart"/>
-      <w:r>
-        <w:t>dùng</w:t>
-      </w:r>
-      <w:proofErr w:type="spellEnd"/>
-      <w:r>
-        <w:t xml:space="preserve"> </w:t>
-      </w:r>
-      <w:proofErr w:type="spellStart"/>
-      <w:r>
-        <w:t>ngôn</w:t>
-      </w:r>
-      <w:proofErr w:type="spellEnd"/>
-      <w:r>
-        <w:t xml:space="preserve"> </w:t>
-      </w:r>
-      <w:proofErr w:type="spellStart"/>
-      <w:r>
-        <w:t>ngữ</w:t>
-      </w:r>
-      <w:proofErr w:type="spellEnd"/>
-      <w:r>
-        <w:t xml:space="preserve"> </w:t>
-      </w:r>
-      <w:proofErr w:type="spellStart"/>
-      <w:r>
-        <w:t>bình</w:t>
-      </w:r>
-      <w:proofErr w:type="spellEnd"/>
-      <w:r>
-        <w:t xml:space="preserve"> </w:t>
-      </w:r>
-      <w:proofErr w:type="spellStart"/>
-      <w:r>
-        <w:t>thường</w:t>
-      </w:r>
-      <w:proofErr w:type="spellEnd"/>
-      <w:r>
-        <w:t xml:space="preserve"> tí </w:t>
-      </w:r>
-      <w:proofErr w:type="spellStart"/>
-      <w:r>
-        <w:t>nha</w:t>
-      </w:r>
-      <w:proofErr w:type="spellEnd"/>
-      <w:r>
-        <w:t xml:space="preserve">! </w:t>
-      </w:r>
-      <w:proofErr w:type="spellStart"/>
-      <w:r>
-        <w:t>cám</w:t>
-      </w:r>
-      <w:proofErr w:type="spellEnd"/>
-      <w:r>
-        <w:t xml:space="preserve"> </w:t>
-      </w:r>
-      <w:proofErr w:type="spellStart"/>
-      <w:r>
-        <w:t>ơn</w:t>
-      </w:r>
-      <w:proofErr w:type="spellEnd"/>
-      <w:r>
-        <w:t xml:space="preserve"> </w:t>
-      </w:r>
-      <w:proofErr w:type="spellStart"/>
-      <w:r>
-        <w:t>nhé</w:t>
-      </w:r>
-      <w:proofErr w:type="spellEnd"/>
-      <w:r>
-        <w:t>!</w:t>
+        <w:t xml:space="preserve">And I'm also gradually improving my programming skills when I'm ready to repair some mechatronic systems or learn more features of the part as well as some other controllers. The </w:t>
+      </w:r>
+      <w:proofErr w:type="spellStart"/>
+      <w:r>
+        <w:t>Bechkoff</w:t>
+      </w:r>
+      <w:proofErr w:type="spellEnd"/>
+      <w:r>
+        <w:t xml:space="preserve"> PLC is the type of device I'm aiming for.</w:t>
       </w:r>
     </w:p>
     <w:p/>
     <w:p>
       <w:r>
-        <w:t xml:space="preserve">Trong </w:t>
-      </w:r>
-      <w:proofErr w:type="spellStart"/>
-      <w:r>
-        <w:t>suốt</w:t>
-      </w:r>
-      <w:proofErr w:type="spellEnd"/>
-      <w:r>
-        <w:t xml:space="preserve"> </w:t>
-      </w:r>
-      <w:proofErr w:type="spellStart"/>
-      <w:r>
-        <w:t>thời</w:t>
-      </w:r>
-      <w:proofErr w:type="spellEnd"/>
-      <w:r>
-        <w:t xml:space="preserve"> </w:t>
-      </w:r>
-      <w:proofErr w:type="spellStart"/>
-      <w:r>
-        <w:t>gian</w:t>
-      </w:r>
-      <w:proofErr w:type="spellEnd"/>
-      <w:r>
-        <w:t xml:space="preserve"> </w:t>
-      </w:r>
-      <w:proofErr w:type="spellStart"/>
-      <w:r>
-        <w:t>học</w:t>
-      </w:r>
-      <w:proofErr w:type="spellEnd"/>
-      <w:r>
-        <w:t xml:space="preserve"> </w:t>
-      </w:r>
-      <w:proofErr w:type="spellStart"/>
-      <w:r>
-        <w:t>tại</w:t>
-      </w:r>
-      <w:proofErr w:type="spellEnd"/>
-      <w:r>
-        <w:t xml:space="preserve"> TGA, </w:t>
-      </w:r>
-      <w:proofErr w:type="spellStart"/>
-      <w:r>
-        <w:t>tội</w:t>
-      </w:r>
-      <w:proofErr w:type="spellEnd"/>
-      <w:r>
-        <w:t xml:space="preserve"> </w:t>
-      </w:r>
-      <w:proofErr w:type="spellStart"/>
-      <w:r>
-        <w:t>được</w:t>
-      </w:r>
-      <w:proofErr w:type="spellEnd"/>
-      <w:r>
-        <w:t xml:space="preserve"> </w:t>
-      </w:r>
-      <w:proofErr w:type="spellStart"/>
-      <w:r>
-        <w:t>học</w:t>
-      </w:r>
-      <w:proofErr w:type="spellEnd"/>
-      <w:r>
-        <w:t xml:space="preserve"> </w:t>
-      </w:r>
-      <w:proofErr w:type="spellStart"/>
-      <w:r>
-        <w:t>rất</w:t>
-      </w:r>
-      <w:proofErr w:type="spellEnd"/>
-      <w:r>
-        <w:t xml:space="preserve"> </w:t>
-      </w:r>
-      <w:proofErr w:type="spellStart"/>
-      <w:r>
-        <w:t>nhiều</w:t>
-      </w:r>
-      <w:proofErr w:type="spellEnd"/>
-      <w:r>
-        <w:t xml:space="preserve"> </w:t>
-      </w:r>
-      <w:proofErr w:type="spellStart"/>
-      <w:r>
-        <w:t>phần</w:t>
-      </w:r>
-      <w:proofErr w:type="spellEnd"/>
-      <w:r>
-        <w:t xml:space="preserve"> </w:t>
-      </w:r>
-      <w:proofErr w:type="spellStart"/>
-      <w:r>
-        <w:t>mềm</w:t>
-      </w:r>
-      <w:proofErr w:type="spellEnd"/>
-      <w:r>
-        <w:t xml:space="preserve"> </w:t>
-      </w:r>
-      <w:proofErr w:type="spellStart"/>
-      <w:r>
-        <w:t>chuyên</w:t>
-      </w:r>
-      <w:proofErr w:type="spellEnd"/>
-      <w:r>
-        <w:t xml:space="preserve"> </w:t>
-      </w:r>
-      <w:proofErr w:type="spellStart"/>
-      <w:r>
-        <w:t>ngành</w:t>
-      </w:r>
-      <w:proofErr w:type="spellEnd"/>
-      <w:r>
-        <w:t xml:space="preserve">. </w:t>
-      </w:r>
-      <w:proofErr w:type="spellStart"/>
-      <w:r>
-        <w:t>Có</w:t>
-      </w:r>
-      <w:proofErr w:type="spellEnd"/>
-      <w:r>
-        <w:t xml:space="preserve"> </w:t>
-      </w:r>
-      <w:proofErr w:type="spellStart"/>
-      <w:r>
-        <w:t>thể</w:t>
-      </w:r>
-      <w:proofErr w:type="spellEnd"/>
-      <w:r>
-        <w:t xml:space="preserve"> </w:t>
-      </w:r>
-      <w:proofErr w:type="spellStart"/>
-      <w:r>
-        <w:t>kể</w:t>
-      </w:r>
-      <w:proofErr w:type="spellEnd"/>
-      <w:r>
-        <w:t xml:space="preserve"> </w:t>
-      </w:r>
-      <w:proofErr w:type="spellStart"/>
-      <w:r>
-        <w:t>đến</w:t>
-      </w:r>
-      <w:proofErr w:type="spellEnd"/>
-      <w:r>
-        <w:t xml:space="preserve"> </w:t>
-      </w:r>
-      <w:proofErr w:type="spellStart"/>
-      <w:r>
-        <w:t>một</w:t>
-      </w:r>
-      <w:proofErr w:type="spellEnd"/>
-      <w:r>
-        <w:t xml:space="preserve"> </w:t>
-      </w:r>
-      <w:proofErr w:type="spellStart"/>
-      <w:r>
-        <w:t>vài</w:t>
-      </w:r>
-      <w:proofErr w:type="spellEnd"/>
-      <w:r>
-        <w:t xml:space="preserve"> </w:t>
-      </w:r>
-      <w:proofErr w:type="spellStart"/>
-      <w:r>
-        <w:t>thứ</w:t>
-      </w:r>
-      <w:proofErr w:type="spellEnd"/>
-      <w:r>
-        <w:t xml:space="preserve"> </w:t>
-      </w:r>
-      <w:proofErr w:type="spellStart"/>
-      <w:r>
-        <w:t>được</w:t>
-      </w:r>
-      <w:proofErr w:type="spellEnd"/>
-      <w:r>
-        <w:t xml:space="preserve"> </w:t>
-      </w:r>
-      <w:proofErr w:type="spellStart"/>
-      <w:r>
-        <w:t>nêu</w:t>
-      </w:r>
-      <w:proofErr w:type="spellEnd"/>
-      <w:r>
-        <w:t xml:space="preserve"> </w:t>
-      </w:r>
-      <w:proofErr w:type="spellStart"/>
-      <w:r>
-        <w:t>trong</w:t>
-      </w:r>
-      <w:proofErr w:type="spellEnd"/>
-      <w:r>
-        <w:t xml:space="preserve"> </w:t>
-      </w:r>
-      <w:proofErr w:type="spellStart"/>
-      <w:r>
-        <w:t>mô</w:t>
-      </w:r>
-      <w:proofErr w:type="spellEnd"/>
-      <w:r>
-        <w:t xml:space="preserve"> </w:t>
-      </w:r>
-      <w:proofErr w:type="spellStart"/>
-      <w:r>
-        <w:t>tả</w:t>
-      </w:r>
-      <w:proofErr w:type="spellEnd"/>
-      <w:r>
-        <w:t xml:space="preserve"> </w:t>
-      </w:r>
-      <w:proofErr w:type="spellStart"/>
-      <w:r>
-        <w:t>công</w:t>
-      </w:r>
-      <w:proofErr w:type="spellEnd"/>
-      <w:r>
-        <w:t xml:space="preserve"> </w:t>
-      </w:r>
-      <w:proofErr w:type="spellStart"/>
-      <w:r>
-        <w:t>việc</w:t>
-      </w:r>
-      <w:proofErr w:type="spellEnd"/>
-      <w:r>
-        <w:t xml:space="preserve"> </w:t>
-      </w:r>
-      <w:proofErr w:type="spellStart"/>
-      <w:r>
-        <w:t>như</w:t>
-      </w:r>
-      <w:proofErr w:type="spellEnd"/>
-      <w:r>
-        <w:t>:</w:t>
-      </w:r>
-    </w:p>
-    <w:p>
-      <w:proofErr w:type="spellStart"/>
-      <w:r>
-        <w:t>Phần</w:t>
-      </w:r>
-      <w:proofErr w:type="spellEnd"/>
-      <w:r>
-        <w:t xml:space="preserve"> </w:t>
-      </w:r>
-      <w:proofErr w:type="spellStart"/>
-      <w:r>
-        <w:t>mềm</w:t>
-      </w:r>
-      <w:proofErr w:type="spellEnd"/>
-      <w:r>
-        <w:t xml:space="preserve"> </w:t>
-      </w:r>
-      <w:proofErr w:type="spellStart"/>
-      <w:r>
-        <w:t>lập</w:t>
-      </w:r>
-      <w:proofErr w:type="spellEnd"/>
-      <w:r>
-        <w:t xml:space="preserve"> </w:t>
-      </w:r>
-      <w:proofErr w:type="spellStart"/>
-      <w:r>
-        <w:t>trình</w:t>
-      </w:r>
-      <w:proofErr w:type="spellEnd"/>
-      <w:r>
-        <w:t xml:space="preserve"> PLC TIA Portal </w:t>
-      </w:r>
-      <w:proofErr w:type="spellStart"/>
-      <w:r>
-        <w:t>của</w:t>
-      </w:r>
-      <w:proofErr w:type="spellEnd"/>
-      <w:r>
-        <w:t xml:space="preserve"> </w:t>
-      </w:r>
-      <w:proofErr w:type="spellStart"/>
-      <w:r>
-        <w:t>hãng</w:t>
-      </w:r>
-      <w:proofErr w:type="spellEnd"/>
-      <w:r>
-        <w:t xml:space="preserve"> siemens, </w:t>
-      </w:r>
-      <w:proofErr w:type="spellStart"/>
-      <w:r>
-        <w:t>tôi</w:t>
-      </w:r>
-      <w:proofErr w:type="spellEnd"/>
-      <w:r>
-        <w:t xml:space="preserve"> </w:t>
-      </w:r>
-      <w:proofErr w:type="spellStart"/>
-      <w:r>
-        <w:t>đã</w:t>
-      </w:r>
-      <w:proofErr w:type="spellEnd"/>
-      <w:r>
-        <w:t xml:space="preserve"> </w:t>
-      </w:r>
-      <w:proofErr w:type="spellStart"/>
-      <w:r>
-        <w:t>sữ</w:t>
-      </w:r>
-      <w:proofErr w:type="spellEnd"/>
-      <w:r>
-        <w:t xml:space="preserve"> </w:t>
-      </w:r>
-      <w:proofErr w:type="spellStart"/>
-      <w:r>
-        <w:t>dụng</w:t>
-      </w:r>
-      <w:proofErr w:type="spellEnd"/>
-      <w:r>
-        <w:t xml:space="preserve"> </w:t>
-      </w:r>
-      <w:proofErr w:type="spellStart"/>
-      <w:r>
-        <w:t>phần</w:t>
-      </w:r>
-      <w:proofErr w:type="spellEnd"/>
-      <w:r>
-        <w:t xml:space="preserve"> </w:t>
-      </w:r>
-      <w:proofErr w:type="spellStart"/>
-      <w:r>
-        <w:t>mềm</w:t>
-      </w:r>
-      <w:proofErr w:type="spellEnd"/>
-      <w:r>
-        <w:t xml:space="preserve"> </w:t>
-      </w:r>
-      <w:proofErr w:type="spellStart"/>
-      <w:r>
-        <w:t>này</w:t>
-      </w:r>
-      <w:proofErr w:type="spellEnd"/>
-      <w:r>
-        <w:t xml:space="preserve"> </w:t>
-      </w:r>
-      <w:proofErr w:type="spellStart"/>
-      <w:r>
-        <w:t>rất</w:t>
-      </w:r>
-      <w:proofErr w:type="spellEnd"/>
-      <w:r>
-        <w:t xml:space="preserve"> </w:t>
-      </w:r>
-      <w:proofErr w:type="spellStart"/>
-      <w:r>
-        <w:t>nhiều</w:t>
-      </w:r>
-      <w:proofErr w:type="spellEnd"/>
-      <w:r>
-        <w:t xml:space="preserve"> </w:t>
-      </w:r>
-      <w:proofErr w:type="spellStart"/>
-      <w:r>
-        <w:t>trong</w:t>
-      </w:r>
-      <w:proofErr w:type="spellEnd"/>
-      <w:r>
-        <w:t xml:space="preserve"> </w:t>
-      </w:r>
-      <w:proofErr w:type="spellStart"/>
-      <w:r>
-        <w:t>dự</w:t>
-      </w:r>
-      <w:proofErr w:type="spellEnd"/>
-      <w:r>
-        <w:t xml:space="preserve"> </w:t>
-      </w:r>
-      <w:proofErr w:type="spellStart"/>
-      <w:r>
-        <w:t>án</w:t>
-      </w:r>
-      <w:proofErr w:type="spellEnd"/>
-      <w:r>
-        <w:t xml:space="preserve"> </w:t>
-      </w:r>
-      <w:proofErr w:type="spellStart"/>
-      <w:r>
-        <w:t>thi</w:t>
-      </w:r>
-      <w:proofErr w:type="spellEnd"/>
-      <w:r>
-        <w:t xml:space="preserve"> </w:t>
-      </w:r>
-      <w:proofErr w:type="spellStart"/>
-      <w:r>
-        <w:t>cũng</w:t>
-      </w:r>
-      <w:proofErr w:type="spellEnd"/>
-      <w:r>
-        <w:t xml:space="preserve"> </w:t>
-      </w:r>
-      <w:proofErr w:type="spellStart"/>
-      <w:r>
-        <w:t>như</w:t>
-      </w:r>
-      <w:proofErr w:type="spellEnd"/>
-      <w:r>
-        <w:t xml:space="preserve"> </w:t>
-      </w:r>
-      <w:proofErr w:type="spellStart"/>
-      <w:r>
-        <w:t>một</w:t>
-      </w:r>
-      <w:proofErr w:type="spellEnd"/>
-      <w:r>
-        <w:t xml:space="preserve"> </w:t>
-      </w:r>
-      <w:proofErr w:type="spellStart"/>
-      <w:r>
-        <w:t>số</w:t>
-      </w:r>
-      <w:proofErr w:type="spellEnd"/>
-      <w:r>
-        <w:t xml:space="preserve"> </w:t>
-      </w:r>
-      <w:proofErr w:type="spellStart"/>
-      <w:r>
-        <w:t>dự</w:t>
-      </w:r>
-      <w:proofErr w:type="spellEnd"/>
-      <w:r>
-        <w:t xml:space="preserve"> </w:t>
-      </w:r>
-      <w:proofErr w:type="spellStart"/>
-      <w:r>
-        <w:t>án</w:t>
-      </w:r>
-      <w:proofErr w:type="spellEnd"/>
-      <w:r>
-        <w:t xml:space="preserve"> </w:t>
-      </w:r>
-      <w:proofErr w:type="spellStart"/>
-      <w:r>
-        <w:t>phụ</w:t>
-      </w:r>
-      <w:proofErr w:type="spellEnd"/>
-      <w:r>
-        <w:t xml:space="preserve"> </w:t>
-      </w:r>
-      <w:proofErr w:type="spellStart"/>
-      <w:r>
-        <w:t>khác</w:t>
-      </w:r>
-      <w:proofErr w:type="spellEnd"/>
-      <w:r>
-        <w:t xml:space="preserve">. </w:t>
-      </w:r>
-      <w:proofErr w:type="spellStart"/>
-      <w:r>
-        <w:t>Và</w:t>
-      </w:r>
-      <w:proofErr w:type="spellEnd"/>
-      <w:r>
-        <w:t xml:space="preserve"> </w:t>
-      </w:r>
-      <w:proofErr w:type="spellStart"/>
-      <w:r>
-        <w:t>tôi</w:t>
-      </w:r>
-      <w:proofErr w:type="spellEnd"/>
-      <w:r>
-        <w:t xml:space="preserve"> </w:t>
-      </w:r>
-      <w:proofErr w:type="spellStart"/>
-      <w:r>
-        <w:t>cũng</w:t>
-      </w:r>
-      <w:proofErr w:type="spellEnd"/>
-      <w:r>
-        <w:t xml:space="preserve"> </w:t>
-      </w:r>
-      <w:proofErr w:type="spellStart"/>
-      <w:r>
-        <w:t>đang</w:t>
-      </w:r>
-      <w:proofErr w:type="spellEnd"/>
-      <w:r>
-        <w:t xml:space="preserve"> </w:t>
-      </w:r>
-      <w:proofErr w:type="spellStart"/>
-      <w:r>
-        <w:t>dần</w:t>
-      </w:r>
-      <w:proofErr w:type="spellEnd"/>
-      <w:r>
-        <w:t xml:space="preserve"> </w:t>
-      </w:r>
-      <w:proofErr w:type="spellStart"/>
-      <w:r>
-        <w:t>cải</w:t>
-      </w:r>
-      <w:proofErr w:type="spellEnd"/>
-      <w:r>
-        <w:t xml:space="preserve"> </w:t>
-      </w:r>
-      <w:proofErr w:type="spellStart"/>
-      <w:r>
-        <w:t>thiện</w:t>
-      </w:r>
-      <w:proofErr w:type="spellEnd"/>
-      <w:r>
-        <w:t xml:space="preserve"> </w:t>
-      </w:r>
-      <w:proofErr w:type="spellStart"/>
-      <w:r>
-        <w:t>kỹ</w:t>
-      </w:r>
-      <w:proofErr w:type="spellEnd"/>
-      <w:r>
-        <w:t xml:space="preserve"> </w:t>
-      </w:r>
-      <w:proofErr w:type="spellStart"/>
-      <w:r>
-        <w:t>năng</w:t>
-      </w:r>
-      <w:proofErr w:type="spellEnd"/>
-      <w:r>
-        <w:t xml:space="preserve"> </w:t>
-      </w:r>
-      <w:proofErr w:type="spellStart"/>
-      <w:r>
-        <w:t>lập</w:t>
-      </w:r>
-      <w:proofErr w:type="spellEnd"/>
-      <w:r>
-        <w:t xml:space="preserve"> </w:t>
-      </w:r>
-      <w:proofErr w:type="spellStart"/>
-      <w:r>
-        <w:t>trình</w:t>
-      </w:r>
-      <w:proofErr w:type="spellEnd"/>
-      <w:r>
-        <w:t xml:space="preserve"> </w:t>
-      </w:r>
-      <w:proofErr w:type="spellStart"/>
-      <w:r>
-        <w:t>của</w:t>
-      </w:r>
-      <w:proofErr w:type="spellEnd"/>
-      <w:r>
-        <w:t xml:space="preserve"> </w:t>
-      </w:r>
-      <w:proofErr w:type="spellStart"/>
-      <w:r>
-        <w:t>mình</w:t>
-      </w:r>
-      <w:proofErr w:type="spellEnd"/>
-      <w:r>
-        <w:t xml:space="preserve"> </w:t>
-      </w:r>
-      <w:proofErr w:type="spellStart"/>
-      <w:r>
-        <w:t>hơn</w:t>
-      </w:r>
-      <w:proofErr w:type="spellEnd"/>
-      <w:r>
-        <w:t xml:space="preserve"> </w:t>
-      </w:r>
-      <w:proofErr w:type="spellStart"/>
-      <w:r>
-        <w:t>khi</w:t>
-      </w:r>
-      <w:proofErr w:type="spellEnd"/>
-      <w:r>
-        <w:t xml:space="preserve"> </w:t>
-      </w:r>
-      <w:proofErr w:type="spellStart"/>
-      <w:r>
-        <w:t>sẵng</w:t>
-      </w:r>
-      <w:proofErr w:type="spellEnd"/>
-      <w:r>
-        <w:t xml:space="preserve"> </w:t>
-      </w:r>
-      <w:proofErr w:type="spellStart"/>
-      <w:r>
-        <w:t>sàn</w:t>
-      </w:r>
-      <w:proofErr w:type="spellEnd"/>
-      <w:r>
-        <w:t xml:space="preserve"> </w:t>
-      </w:r>
-      <w:proofErr w:type="spellStart"/>
-      <w:r>
-        <w:t>nhận</w:t>
-      </w:r>
-      <w:proofErr w:type="spellEnd"/>
-      <w:r>
-        <w:t xml:space="preserve"> </w:t>
-      </w:r>
-      <w:proofErr w:type="spellStart"/>
-      <w:r>
-        <w:t>sữa</w:t>
-      </w:r>
-      <w:proofErr w:type="spellEnd"/>
-      <w:r>
-        <w:t xml:space="preserve"> </w:t>
-      </w:r>
-      <w:proofErr w:type="spellStart"/>
-      <w:r>
-        <w:t>chữa</w:t>
-      </w:r>
-      <w:proofErr w:type="spellEnd"/>
-      <w:r>
-        <w:t xml:space="preserve"> 1 </w:t>
-      </w:r>
-      <w:proofErr w:type="spellStart"/>
-      <w:r>
-        <w:t>số</w:t>
-      </w:r>
-      <w:proofErr w:type="spellEnd"/>
-      <w:r>
-        <w:t xml:space="preserve"> </w:t>
-      </w:r>
-      <w:proofErr w:type="spellStart"/>
-      <w:r>
-        <w:t>hệ</w:t>
-      </w:r>
-      <w:proofErr w:type="spellEnd"/>
-      <w:r>
-        <w:t xml:space="preserve"> </w:t>
-      </w:r>
-      <w:proofErr w:type="spellStart"/>
-      <w:r>
-        <w:t>thống</w:t>
-      </w:r>
-      <w:proofErr w:type="spellEnd"/>
-      <w:r>
-        <w:t xml:space="preserve"> </w:t>
-      </w:r>
-      <w:proofErr w:type="spellStart"/>
-      <w:r>
-        <w:t>cơ</w:t>
-      </w:r>
-      <w:proofErr w:type="spellEnd"/>
-      <w:r>
-        <w:t xml:space="preserve"> </w:t>
-      </w:r>
-      <w:proofErr w:type="spellStart"/>
-      <w:r>
-        <w:t>điện</w:t>
-      </w:r>
-      <w:proofErr w:type="spellEnd"/>
-      <w:r>
-        <w:t xml:space="preserve"> </w:t>
-      </w:r>
-      <w:proofErr w:type="spellStart"/>
-      <w:r>
-        <w:t>tử</w:t>
-      </w:r>
-      <w:proofErr w:type="spellEnd"/>
-      <w:r>
-        <w:t xml:space="preserve"> </w:t>
-      </w:r>
-      <w:proofErr w:type="spellStart"/>
-      <w:r>
-        <w:t>hoặc</w:t>
-      </w:r>
-      <w:proofErr w:type="spellEnd"/>
-      <w:r>
-        <w:t xml:space="preserve"> </w:t>
-      </w:r>
-      <w:proofErr w:type="spellStart"/>
-      <w:r>
-        <w:t>học</w:t>
-      </w:r>
-      <w:proofErr w:type="spellEnd"/>
-      <w:r>
-        <w:t xml:space="preserve"> </w:t>
-      </w:r>
-      <w:proofErr w:type="spellStart"/>
-      <w:r>
-        <w:t>hỏi</w:t>
-      </w:r>
-      <w:proofErr w:type="spellEnd"/>
-      <w:r>
-        <w:t xml:space="preserve"> </w:t>
-      </w:r>
-      <w:proofErr w:type="spellStart"/>
-      <w:r>
-        <w:t>thêm</w:t>
-      </w:r>
-      <w:proofErr w:type="spellEnd"/>
-      <w:r>
-        <w:t xml:space="preserve"> </w:t>
-      </w:r>
-      <w:proofErr w:type="spellStart"/>
-      <w:r>
-        <w:t>nhiều</w:t>
-      </w:r>
-      <w:proofErr w:type="spellEnd"/>
-      <w:r>
-        <w:t xml:space="preserve"> </w:t>
-      </w:r>
-      <w:proofErr w:type="spellStart"/>
-      <w:r>
-        <w:t>tính</w:t>
-      </w:r>
-      <w:proofErr w:type="spellEnd"/>
-      <w:r>
-        <w:t xml:space="preserve"> </w:t>
-      </w:r>
-      <w:proofErr w:type="spellStart"/>
-      <w:r>
-        <w:t>năng</w:t>
-      </w:r>
-      <w:proofErr w:type="spellEnd"/>
-      <w:r>
-        <w:t xml:space="preserve"> </w:t>
-      </w:r>
-      <w:proofErr w:type="spellStart"/>
-      <w:r>
-        <w:t>của</w:t>
-      </w:r>
-      <w:proofErr w:type="spellEnd"/>
-      <w:r>
-        <w:t xml:space="preserve"> </w:t>
-      </w:r>
-      <w:proofErr w:type="spellStart"/>
-      <w:r>
-        <w:t>phần</w:t>
-      </w:r>
-      <w:proofErr w:type="spellEnd"/>
-      <w:r>
-        <w:t xml:space="preserve"> </w:t>
-      </w:r>
-      <w:proofErr w:type="spellStart"/>
-      <w:r>
-        <w:t>cũng</w:t>
-      </w:r>
-      <w:proofErr w:type="spellEnd"/>
-      <w:r>
-        <w:t xml:space="preserve"> </w:t>
-      </w:r>
-      <w:proofErr w:type="spellStart"/>
-      <w:r>
-        <w:t>như</w:t>
-      </w:r>
-      <w:proofErr w:type="spellEnd"/>
-      <w:r>
-        <w:t xml:space="preserve"> </w:t>
-      </w:r>
-      <w:proofErr w:type="spellStart"/>
-      <w:r>
-        <w:t>là</w:t>
-      </w:r>
-      <w:proofErr w:type="spellEnd"/>
-      <w:r>
-        <w:t xml:space="preserve"> 1 </w:t>
-      </w:r>
-      <w:proofErr w:type="spellStart"/>
-      <w:r>
-        <w:t>số</w:t>
-      </w:r>
-      <w:proofErr w:type="spellEnd"/>
-      <w:r>
-        <w:t xml:space="preserve"> </w:t>
-      </w:r>
-      <w:proofErr w:type="spellStart"/>
-      <w:r>
-        <w:t>bộ</w:t>
-      </w:r>
-      <w:proofErr w:type="spellEnd"/>
-      <w:r>
-        <w:t xml:space="preserve"> </w:t>
-      </w:r>
-      <w:proofErr w:type="spellStart"/>
-      <w:r>
-        <w:t>điều</w:t>
-      </w:r>
-      <w:proofErr w:type="spellEnd"/>
-      <w:r>
-        <w:t xml:space="preserve"> </w:t>
-      </w:r>
-      <w:proofErr w:type="spellStart"/>
-      <w:r>
-        <w:t>khiển</w:t>
-      </w:r>
-      <w:proofErr w:type="spellEnd"/>
-      <w:r>
-        <w:t xml:space="preserve"> </w:t>
-      </w:r>
-      <w:proofErr w:type="spellStart"/>
-      <w:r>
-        <w:t>khác</w:t>
-      </w:r>
-      <w:proofErr w:type="spellEnd"/>
-      <w:r>
-        <w:t xml:space="preserve">. PLC </w:t>
-      </w:r>
-      <w:proofErr w:type="spellStart"/>
-      <w:r>
-        <w:t>Bechkoff</w:t>
-      </w:r>
-      <w:proofErr w:type="spellEnd"/>
-      <w:r>
-        <w:t xml:space="preserve"> </w:t>
-      </w:r>
-      <w:proofErr w:type="spellStart"/>
-      <w:r>
-        <w:t>là</w:t>
-      </w:r>
-      <w:proofErr w:type="spellEnd"/>
-      <w:r>
-        <w:t xml:space="preserve"> </w:t>
-      </w:r>
-      <w:proofErr w:type="spellStart"/>
-      <w:r>
-        <w:t>một</w:t>
-      </w:r>
-      <w:proofErr w:type="spellEnd"/>
-      <w:r>
-        <w:t xml:space="preserve"> </w:t>
-      </w:r>
-      <w:proofErr w:type="spellStart"/>
-      <w:r>
-        <w:t>loại</w:t>
-      </w:r>
-      <w:proofErr w:type="spellEnd"/>
-      <w:r>
-        <w:t xml:space="preserve"> </w:t>
-      </w:r>
-      <w:proofErr w:type="spellStart"/>
-      <w:r>
-        <w:t>thiết</w:t>
-      </w:r>
-      <w:proofErr w:type="spellEnd"/>
-      <w:r>
-        <w:t xml:space="preserve"> </w:t>
-      </w:r>
-      <w:proofErr w:type="spellStart"/>
-      <w:r>
-        <w:t>bị</w:t>
-      </w:r>
-      <w:proofErr w:type="spellEnd"/>
-      <w:r>
-        <w:t xml:space="preserve"> </w:t>
-      </w:r>
-      <w:proofErr w:type="spellStart"/>
-      <w:r>
-        <w:t>tôi</w:t>
-      </w:r>
-      <w:proofErr w:type="spellEnd"/>
-      <w:r>
-        <w:t xml:space="preserve"> </w:t>
-      </w:r>
-      <w:proofErr w:type="spellStart"/>
-      <w:r>
-        <w:t>đang</w:t>
-      </w:r>
-      <w:proofErr w:type="spellEnd"/>
-      <w:r>
-        <w:t xml:space="preserve"> </w:t>
-      </w:r>
-      <w:proofErr w:type="spellStart"/>
-      <w:r>
-        <w:t>hướng</w:t>
-      </w:r>
-      <w:proofErr w:type="spellEnd"/>
-      <w:r>
-        <w:t xml:space="preserve"> </w:t>
-      </w:r>
-      <w:proofErr w:type="spellStart"/>
-      <w:r>
-        <w:t>đến</w:t>
-      </w:r>
-      <w:proofErr w:type="spellEnd"/>
-      <w:r>
-        <w:t>.</w:t>
+        <w:t>And some other supporting software in the field as well.</w:t>
       </w:r>
     </w:p>
     <w:p/>
     <w:p>
-      <w:proofErr w:type="spellStart"/>
-      <w:r>
+      <w:r>
+        <w:t>In addition to the fact that I can use some software quite well as in the job description, I am a very hard-working person and have a high ability to self-study. I want to develop more in the future</w:t>
+      </w:r>
+    </w:p>
+    <w:p/>
+    <w:p/>
+    <w:p/>
+    <w:p/>
+    <w:p>
+      <w:r>
+        <w:t xml:space="preserve">Bard </w:t>
+      </w:r>
+      <w:proofErr w:type="spellStart"/>
+      <w:r>
+        <w:t>ơi</w:t>
+      </w:r>
+      <w:proofErr w:type="spellEnd"/>
+      <w:r>
+        <w:t xml:space="preserve">, </w:t>
+      </w:r>
+      <w:proofErr w:type="spellStart"/>
+      <w:r>
+        <w:t>bạn</w:t>
+      </w:r>
+      <w:proofErr w:type="spellEnd"/>
+      <w:r>
+        <w:t xml:space="preserve"> </w:t>
+      </w:r>
+      <w:proofErr w:type="spellStart"/>
+      <w:r>
+        <w:t>có</w:t>
+      </w:r>
+      <w:proofErr w:type="spellEnd"/>
+      <w:r>
+        <w:t xml:space="preserve"> </w:t>
+      </w:r>
+      <w:proofErr w:type="spellStart"/>
+      <w:r>
+        <w:t>thể</w:t>
+      </w:r>
+      <w:proofErr w:type="spellEnd"/>
+      <w:r>
+        <w:t xml:space="preserve"> </w:t>
+      </w:r>
+      <w:proofErr w:type="spellStart"/>
+      <w:r>
+        <w:t>dịch</w:t>
+      </w:r>
+      <w:proofErr w:type="spellEnd"/>
+      <w:r>
+        <w:t xml:space="preserve"> </w:t>
+      </w:r>
+      <w:proofErr w:type="spellStart"/>
+      <w:r>
+        <w:t>giúp</w:t>
+      </w:r>
+      <w:proofErr w:type="spellEnd"/>
+      <w:r>
+        <w:t xml:space="preserve"> </w:t>
+      </w:r>
+      <w:proofErr w:type="spellStart"/>
+      <w:r>
+        <w:t>mình</w:t>
+      </w:r>
+      <w:proofErr w:type="spellEnd"/>
+      <w:r>
+        <w:t xml:space="preserve"> </w:t>
+      </w:r>
+      <w:proofErr w:type="spellStart"/>
+      <w:r>
+        <w:t>đoạn</w:t>
+      </w:r>
+      <w:proofErr w:type="spellEnd"/>
+      <w:r>
+        <w:t xml:space="preserve"> </w:t>
+      </w:r>
+      <w:proofErr w:type="spellStart"/>
+      <w:r>
+        <w:t>phỏng</w:t>
+      </w:r>
+      <w:proofErr w:type="spellEnd"/>
+      <w:r>
+        <w:t xml:space="preserve"> </w:t>
+      </w:r>
+      <w:proofErr w:type="spellStart"/>
+      <w:r>
+        <w:t>vấn</w:t>
+      </w:r>
+      <w:proofErr w:type="spellEnd"/>
+      <w:r>
+        <w:t xml:space="preserve"> </w:t>
+      </w:r>
+      <w:proofErr w:type="spellStart"/>
+      <w:r>
+        <w:t>sau</w:t>
+      </w:r>
+      <w:proofErr w:type="spellEnd"/>
+      <w:r>
+        <w:t xml:space="preserve"> sang </w:t>
+      </w:r>
+      <w:proofErr w:type="spellStart"/>
+      <w:r>
+        <w:t>tiếng</w:t>
+      </w:r>
+      <w:proofErr w:type="spellEnd"/>
+      <w:r>
+        <w:t xml:space="preserve"> </w:t>
+      </w:r>
+      <w:proofErr w:type="spellStart"/>
+      <w:r>
+        <w:t>anh</w:t>
+      </w:r>
+      <w:proofErr w:type="spellEnd"/>
+      <w:r>
+        <w:t xml:space="preserve"> </w:t>
+      </w:r>
+      <w:proofErr w:type="spellStart"/>
+      <w:r>
+        <w:t>được</w:t>
+      </w:r>
+      <w:proofErr w:type="spellEnd"/>
+      <w:r>
+        <w:t xml:space="preserve"> </w:t>
+      </w:r>
+      <w:proofErr w:type="spellStart"/>
+      <w:r>
+        <w:t>không</w:t>
+      </w:r>
+      <w:proofErr w:type="spellEnd"/>
+      <w:r>
+        <w:t xml:space="preserve">, </w:t>
+      </w:r>
+      <w:proofErr w:type="spellStart"/>
+      <w:r>
+        <w:t>dùng</w:t>
+      </w:r>
+      <w:proofErr w:type="spellEnd"/>
+      <w:r>
+        <w:t xml:space="preserve"> </w:t>
+      </w:r>
+      <w:proofErr w:type="spellStart"/>
+      <w:r>
+        <w:t>ngôn</w:t>
+      </w:r>
+      <w:proofErr w:type="spellEnd"/>
+      <w:r>
+        <w:t xml:space="preserve"> </w:t>
+      </w:r>
+      <w:proofErr w:type="spellStart"/>
+      <w:r>
+        <w:t>ngữ</w:t>
+      </w:r>
+      <w:proofErr w:type="spellEnd"/>
+      <w:r>
+        <w:t xml:space="preserve"> </w:t>
+      </w:r>
+      <w:proofErr w:type="spellStart"/>
+      <w:r>
+        <w:t>bình</w:t>
+      </w:r>
+      <w:proofErr w:type="spellEnd"/>
+      <w:r>
+        <w:t xml:space="preserve"> </w:t>
+      </w:r>
+      <w:proofErr w:type="spellStart"/>
+      <w:r>
+        <w:t>thường</w:t>
+      </w:r>
+      <w:proofErr w:type="spellEnd"/>
+      <w:r>
+        <w:t xml:space="preserve"> tí </w:t>
+      </w:r>
+      <w:proofErr w:type="spellStart"/>
+      <w:r>
+        <w:t>nha</w:t>
+      </w:r>
+      <w:proofErr w:type="spellEnd"/>
+      <w:r>
+        <w:t xml:space="preserve">! </w:t>
+      </w:r>
+      <w:proofErr w:type="spellStart"/>
+      <w:r>
+        <w:t>cám</w:t>
+      </w:r>
+      <w:proofErr w:type="spellEnd"/>
+      <w:r>
+        <w:t xml:space="preserve"> </w:t>
+      </w:r>
+      <w:proofErr w:type="spellStart"/>
+      <w:r>
+        <w:t>ơn</w:t>
+      </w:r>
+      <w:proofErr w:type="spellEnd"/>
+      <w:r>
+        <w:t xml:space="preserve"> </w:t>
+      </w:r>
+      <w:proofErr w:type="spellStart"/>
+      <w:r>
+        <w:t>nhé</w:t>
+      </w:r>
+      <w:proofErr w:type="spellEnd"/>
+      <w:r>
+        <w:t>!</w:t>
+      </w:r>
+    </w:p>
+    <w:p/>
+    <w:p>
+      <w:r>
+        <w:t xml:space="preserve">Trong </w:t>
+      </w:r>
+      <w:proofErr w:type="spellStart"/>
+      <w:r>
+        <w:t>suốt</w:t>
+      </w:r>
+      <w:proofErr w:type="spellEnd"/>
+      <w:r>
+        <w:t xml:space="preserve"> </w:t>
+      </w:r>
+      <w:proofErr w:type="spellStart"/>
+      <w:r>
+        <w:t>thời</w:t>
+      </w:r>
+      <w:proofErr w:type="spellEnd"/>
+      <w:r>
+        <w:t xml:space="preserve"> </w:t>
+      </w:r>
+      <w:proofErr w:type="spellStart"/>
+      <w:r>
+        <w:t>gian</w:t>
+      </w:r>
+      <w:proofErr w:type="spellEnd"/>
+      <w:r>
+        <w:t xml:space="preserve"> </w:t>
+      </w:r>
+      <w:proofErr w:type="spellStart"/>
+      <w:r>
+        <w:t>học</w:t>
+      </w:r>
+      <w:proofErr w:type="spellEnd"/>
+      <w:r>
+        <w:t xml:space="preserve"> </w:t>
+      </w:r>
+      <w:proofErr w:type="spellStart"/>
+      <w:r>
+        <w:t>tại</w:t>
+      </w:r>
+      <w:proofErr w:type="spellEnd"/>
+      <w:r>
+        <w:t xml:space="preserve"> TGA, </w:t>
+      </w:r>
+      <w:proofErr w:type="spellStart"/>
+      <w:r>
+        <w:t>tội</w:t>
+      </w:r>
+      <w:proofErr w:type="spellEnd"/>
+      <w:r>
+        <w:t xml:space="preserve"> </w:t>
+      </w:r>
+      <w:proofErr w:type="spellStart"/>
+      <w:r>
+        <w:t>được</w:t>
+      </w:r>
+      <w:proofErr w:type="spellEnd"/>
+      <w:r>
+        <w:t xml:space="preserve"> </w:t>
+      </w:r>
+      <w:proofErr w:type="spellStart"/>
+      <w:r>
+        <w:t>học</w:t>
+      </w:r>
+      <w:proofErr w:type="spellEnd"/>
+      <w:r>
+        <w:t xml:space="preserve"> </w:t>
+      </w:r>
+      <w:proofErr w:type="spellStart"/>
+      <w:r>
+        <w:t>rất</w:t>
+      </w:r>
+      <w:proofErr w:type="spellEnd"/>
+      <w:r>
+        <w:t xml:space="preserve"> </w:t>
+      </w:r>
+      <w:proofErr w:type="spellStart"/>
+      <w:r>
+        <w:t>nhiều</w:t>
+      </w:r>
+      <w:proofErr w:type="spellEnd"/>
+      <w:r>
+        <w:t xml:space="preserve"> </w:t>
+      </w:r>
+      <w:proofErr w:type="spellStart"/>
+      <w:r>
+        <w:t>phần</w:t>
+      </w:r>
+      <w:proofErr w:type="spellEnd"/>
+      <w:r>
+        <w:t xml:space="preserve"> </w:t>
+      </w:r>
+      <w:proofErr w:type="spellStart"/>
+      <w:r>
+        <w:t>mềm</w:t>
+      </w:r>
+      <w:proofErr w:type="spellEnd"/>
+      <w:r>
+        <w:t xml:space="preserve"> </w:t>
+      </w:r>
+      <w:proofErr w:type="spellStart"/>
+      <w:r>
+        <w:t>chuyên</w:t>
+      </w:r>
+      <w:proofErr w:type="spellEnd"/>
+      <w:r>
+        <w:t xml:space="preserve"> </w:t>
+      </w:r>
+      <w:proofErr w:type="spellStart"/>
+      <w:r>
+        <w:t>ngành</w:t>
+      </w:r>
+      <w:proofErr w:type="spellEnd"/>
+      <w:r>
+        <w:t xml:space="preserve">. </w:t>
+      </w:r>
+      <w:proofErr w:type="spellStart"/>
+      <w:r>
+        <w:t>Có</w:t>
+      </w:r>
+      <w:proofErr w:type="spellEnd"/>
+      <w:r>
+        <w:t xml:space="preserve"> </w:t>
+      </w:r>
+      <w:proofErr w:type="spellStart"/>
+      <w:r>
+        <w:t>thể</w:t>
+      </w:r>
+      <w:proofErr w:type="spellEnd"/>
+      <w:r>
+        <w:t xml:space="preserve"> </w:t>
+      </w:r>
+      <w:proofErr w:type="spellStart"/>
+      <w:r>
+        <w:t>kể</w:t>
+      </w:r>
+      <w:proofErr w:type="spellEnd"/>
+      <w:r>
+        <w:t xml:space="preserve"> </w:t>
+      </w:r>
+      <w:proofErr w:type="spellStart"/>
+      <w:r>
+        <w:t>đến</w:t>
+      </w:r>
+      <w:proofErr w:type="spellEnd"/>
+      <w:r>
+        <w:t xml:space="preserve"> </w:t>
+      </w:r>
+      <w:proofErr w:type="spellStart"/>
+      <w:r>
+        <w:t>một</w:t>
+      </w:r>
+      <w:proofErr w:type="spellEnd"/>
+      <w:r>
+        <w:t xml:space="preserve"> </w:t>
+      </w:r>
+      <w:proofErr w:type="spellStart"/>
+      <w:r>
+        <w:t>vài</w:t>
+      </w:r>
+      <w:proofErr w:type="spellEnd"/>
+      <w:r>
+        <w:t xml:space="preserve"> </w:t>
+      </w:r>
+      <w:proofErr w:type="spellStart"/>
+      <w:r>
+        <w:t>thứ</w:t>
+      </w:r>
+      <w:proofErr w:type="spellEnd"/>
+      <w:r>
+        <w:t xml:space="preserve"> </w:t>
+      </w:r>
+      <w:proofErr w:type="spellStart"/>
+      <w:r>
+        <w:t>được</w:t>
+      </w:r>
+      <w:proofErr w:type="spellEnd"/>
+      <w:r>
+        <w:t xml:space="preserve"> </w:t>
+      </w:r>
+      <w:proofErr w:type="spellStart"/>
+      <w:r>
+        <w:t>nêu</w:t>
+      </w:r>
+      <w:proofErr w:type="spellEnd"/>
+      <w:r>
+        <w:t xml:space="preserve"> </w:t>
+      </w:r>
+      <w:proofErr w:type="spellStart"/>
+      <w:r>
+        <w:t>trong</w:t>
+      </w:r>
+      <w:proofErr w:type="spellEnd"/>
+      <w:r>
+        <w:t xml:space="preserve"> </w:t>
+      </w:r>
+      <w:proofErr w:type="spellStart"/>
+      <w:r>
+        <w:t>mô</w:t>
+      </w:r>
+      <w:proofErr w:type="spellEnd"/>
+      <w:r>
+        <w:t xml:space="preserve"> </w:t>
+      </w:r>
+      <w:proofErr w:type="spellStart"/>
+      <w:r>
+        <w:t>tả</w:t>
+      </w:r>
+      <w:proofErr w:type="spellEnd"/>
+      <w:r>
+        <w:t xml:space="preserve"> </w:t>
+      </w:r>
+      <w:proofErr w:type="spellStart"/>
+      <w:r>
+        <w:t>công</w:t>
+      </w:r>
+      <w:proofErr w:type="spellEnd"/>
+      <w:r>
+        <w:t xml:space="preserve"> </w:t>
+      </w:r>
+      <w:proofErr w:type="spellStart"/>
+      <w:r>
+        <w:t>việc</w:t>
+      </w:r>
+      <w:proofErr w:type="spellEnd"/>
+      <w:r>
+        <w:t xml:space="preserve"> </w:t>
+      </w:r>
+      <w:proofErr w:type="spellStart"/>
+      <w:r>
+        <w:t>như</w:t>
+      </w:r>
+      <w:proofErr w:type="spellEnd"/>
+      <w:r>
+        <w:t>:</w:t>
+      </w:r>
+    </w:p>
+    <w:p>
+      <w:proofErr w:type="spellStart"/>
+      <w:r>
+        <w:t>Phần</w:t>
+      </w:r>
+      <w:proofErr w:type="spellEnd"/>
+      <w:r>
+        <w:t xml:space="preserve"> </w:t>
+      </w:r>
+      <w:proofErr w:type="spellStart"/>
+      <w:r>
+        <w:t>mềm</w:t>
+      </w:r>
+      <w:proofErr w:type="spellEnd"/>
+      <w:r>
+        <w:t xml:space="preserve"> </w:t>
+      </w:r>
+      <w:proofErr w:type="spellStart"/>
+      <w:r>
+        <w:t>lập</w:t>
+      </w:r>
+      <w:proofErr w:type="spellEnd"/>
+      <w:r>
+        <w:t xml:space="preserve"> </w:t>
+      </w:r>
+      <w:proofErr w:type="spellStart"/>
+      <w:r>
+        <w:t>trình</w:t>
+      </w:r>
+      <w:proofErr w:type="spellEnd"/>
+      <w:r>
+        <w:t xml:space="preserve"> PLC TIA Portal </w:t>
+      </w:r>
+      <w:proofErr w:type="spellStart"/>
+      <w:r>
+        <w:t>của</w:t>
+      </w:r>
+      <w:proofErr w:type="spellEnd"/>
+      <w:r>
+        <w:t xml:space="preserve"> </w:t>
+      </w:r>
+      <w:proofErr w:type="spellStart"/>
+      <w:r>
+        <w:t>hãng</w:t>
+      </w:r>
+      <w:proofErr w:type="spellEnd"/>
+      <w:r>
+        <w:t xml:space="preserve"> siemens, </w:t>
+      </w:r>
+      <w:proofErr w:type="spellStart"/>
+      <w:r>
+        <w:t>tôi</w:t>
+      </w:r>
+      <w:proofErr w:type="spellEnd"/>
+      <w:r>
+        <w:t xml:space="preserve"> </w:t>
+      </w:r>
+      <w:proofErr w:type="spellStart"/>
+      <w:r>
+        <w:t>đã</w:t>
+      </w:r>
+      <w:proofErr w:type="spellEnd"/>
+      <w:r>
+        <w:t xml:space="preserve"> </w:t>
+      </w:r>
+      <w:proofErr w:type="spellStart"/>
+      <w:r>
+        <w:t>sữ</w:t>
+      </w:r>
+      <w:proofErr w:type="spellEnd"/>
+      <w:r>
+        <w:t xml:space="preserve"> </w:t>
+      </w:r>
+      <w:proofErr w:type="spellStart"/>
+      <w:r>
+        <w:t>dụng</w:t>
+      </w:r>
+      <w:proofErr w:type="spellEnd"/>
+      <w:r>
+        <w:t xml:space="preserve"> </w:t>
+      </w:r>
+      <w:proofErr w:type="spellStart"/>
+      <w:r>
+        <w:t>phần</w:t>
+      </w:r>
+      <w:proofErr w:type="spellEnd"/>
+      <w:r>
+        <w:t xml:space="preserve"> </w:t>
+      </w:r>
+      <w:proofErr w:type="spellStart"/>
+      <w:r>
+        <w:t>mềm</w:t>
+      </w:r>
+      <w:proofErr w:type="spellEnd"/>
+      <w:r>
+        <w:t xml:space="preserve"> </w:t>
+      </w:r>
+      <w:proofErr w:type="spellStart"/>
+      <w:r>
+        <w:t>này</w:t>
+      </w:r>
+      <w:proofErr w:type="spellEnd"/>
+      <w:r>
+        <w:t xml:space="preserve"> </w:t>
+      </w:r>
+      <w:proofErr w:type="spellStart"/>
+      <w:r>
+        <w:t>rất</w:t>
+      </w:r>
+      <w:proofErr w:type="spellEnd"/>
+      <w:r>
+        <w:t xml:space="preserve"> </w:t>
+      </w:r>
+      <w:proofErr w:type="spellStart"/>
+      <w:r>
+        <w:t>nhiều</w:t>
+      </w:r>
+      <w:proofErr w:type="spellEnd"/>
+      <w:r>
+        <w:t xml:space="preserve"> </w:t>
+      </w:r>
+      <w:proofErr w:type="spellStart"/>
+      <w:r>
+        <w:t>trong</w:t>
+      </w:r>
+      <w:proofErr w:type="spellEnd"/>
+      <w:r>
+        <w:t xml:space="preserve"> </w:t>
+      </w:r>
+      <w:proofErr w:type="spellStart"/>
+      <w:r>
+        <w:t>dự</w:t>
+      </w:r>
+      <w:proofErr w:type="spellEnd"/>
+      <w:r>
+        <w:t xml:space="preserve"> </w:t>
+      </w:r>
+      <w:proofErr w:type="spellStart"/>
+      <w:r>
+        <w:t>án</w:t>
+      </w:r>
+      <w:proofErr w:type="spellEnd"/>
+      <w:r>
+        <w:t xml:space="preserve"> </w:t>
+      </w:r>
+      <w:proofErr w:type="spellStart"/>
+      <w:r>
+        <w:t>thi</w:t>
+      </w:r>
+      <w:proofErr w:type="spellEnd"/>
+      <w:r>
+        <w:t xml:space="preserve"> </w:t>
+      </w:r>
+      <w:proofErr w:type="spellStart"/>
+      <w:r>
+        <w:t>cũng</w:t>
+      </w:r>
+      <w:proofErr w:type="spellEnd"/>
+      <w:r>
+        <w:t xml:space="preserve"> </w:t>
+      </w:r>
+      <w:proofErr w:type="spellStart"/>
+      <w:r>
+        <w:t>như</w:t>
+      </w:r>
+      <w:proofErr w:type="spellEnd"/>
+      <w:r>
+        <w:t xml:space="preserve"> </w:t>
+      </w:r>
+      <w:proofErr w:type="spellStart"/>
+      <w:r>
+        <w:t>một</w:t>
+      </w:r>
+      <w:proofErr w:type="spellEnd"/>
+      <w:r>
+        <w:t xml:space="preserve"> </w:t>
+      </w:r>
+      <w:proofErr w:type="spellStart"/>
+      <w:r>
+        <w:t>số</w:t>
+      </w:r>
+      <w:proofErr w:type="spellEnd"/>
+      <w:r>
+        <w:t xml:space="preserve"> </w:t>
+      </w:r>
+      <w:proofErr w:type="spellStart"/>
+      <w:r>
+        <w:t>dự</w:t>
+      </w:r>
+      <w:proofErr w:type="spellEnd"/>
+      <w:r>
+        <w:t xml:space="preserve"> </w:t>
+      </w:r>
+      <w:proofErr w:type="spellStart"/>
+      <w:r>
+        <w:t>án</w:t>
+      </w:r>
+      <w:proofErr w:type="spellEnd"/>
+      <w:r>
+        <w:t xml:space="preserve"> </w:t>
+      </w:r>
+      <w:proofErr w:type="spellStart"/>
+      <w:r>
+        <w:t>phụ</w:t>
+      </w:r>
+      <w:proofErr w:type="spellEnd"/>
+      <w:r>
+        <w:t xml:space="preserve"> </w:t>
+      </w:r>
+      <w:proofErr w:type="spellStart"/>
+      <w:r>
+        <w:t>khác</w:t>
+      </w:r>
+      <w:proofErr w:type="spellEnd"/>
+      <w:r>
+        <w:t xml:space="preserve">. </w:t>
+      </w:r>
+      <w:proofErr w:type="spellStart"/>
+      <w:r>
+        <w:t>Và</w:t>
+      </w:r>
+      <w:proofErr w:type="spellEnd"/>
+      <w:r>
+        <w:t xml:space="preserve"> </w:t>
+      </w:r>
+      <w:proofErr w:type="spellStart"/>
+      <w:r>
+        <w:t>tôi</w:t>
+      </w:r>
+      <w:proofErr w:type="spellEnd"/>
+      <w:r>
+        <w:t xml:space="preserve"> </w:t>
+      </w:r>
+      <w:proofErr w:type="spellStart"/>
+      <w:r>
+        <w:t>cũng</w:t>
+      </w:r>
+      <w:proofErr w:type="spellEnd"/>
+      <w:r>
+        <w:t xml:space="preserve"> </w:t>
+      </w:r>
+      <w:proofErr w:type="spellStart"/>
+      <w:r>
+        <w:t>đang</w:t>
+      </w:r>
+      <w:proofErr w:type="spellEnd"/>
+      <w:r>
+        <w:t xml:space="preserve"> </w:t>
+      </w:r>
+      <w:proofErr w:type="spellStart"/>
+      <w:r>
+        <w:t>dần</w:t>
+      </w:r>
+      <w:proofErr w:type="spellEnd"/>
+      <w:r>
+        <w:t xml:space="preserve"> </w:t>
+      </w:r>
+      <w:proofErr w:type="spellStart"/>
+      <w:r>
+        <w:t>cải</w:t>
+      </w:r>
+      <w:proofErr w:type="spellEnd"/>
+      <w:r>
+        <w:t xml:space="preserve"> </w:t>
+      </w:r>
+      <w:proofErr w:type="spellStart"/>
+      <w:r>
+        <w:t>thiện</w:t>
+      </w:r>
+      <w:proofErr w:type="spellEnd"/>
+      <w:r>
+        <w:t xml:space="preserve"> </w:t>
+      </w:r>
+      <w:proofErr w:type="spellStart"/>
+      <w:r>
+        <w:t>kỹ</w:t>
+      </w:r>
+      <w:proofErr w:type="spellEnd"/>
+      <w:r>
+        <w:t xml:space="preserve"> </w:t>
+      </w:r>
+      <w:proofErr w:type="spellStart"/>
+      <w:r>
+        <w:t>năng</w:t>
+      </w:r>
+      <w:proofErr w:type="spellEnd"/>
+      <w:r>
+        <w:t xml:space="preserve"> </w:t>
+      </w:r>
+      <w:proofErr w:type="spellStart"/>
+      <w:r>
+        <w:t>lập</w:t>
+      </w:r>
+      <w:proofErr w:type="spellEnd"/>
+      <w:r>
+        <w:t xml:space="preserve"> </w:t>
+      </w:r>
+      <w:proofErr w:type="spellStart"/>
+      <w:r>
+        <w:t>trình</w:t>
+      </w:r>
+      <w:proofErr w:type="spellEnd"/>
+      <w:r>
+        <w:t xml:space="preserve"> </w:t>
+      </w:r>
+      <w:proofErr w:type="spellStart"/>
+      <w:r>
+        <w:t>của</w:t>
+      </w:r>
+      <w:proofErr w:type="spellEnd"/>
+      <w:r>
+        <w:t xml:space="preserve"> </w:t>
+      </w:r>
+      <w:proofErr w:type="spellStart"/>
+      <w:r>
+        <w:t>mình</w:t>
+      </w:r>
+      <w:proofErr w:type="spellEnd"/>
+      <w:r>
+        <w:t xml:space="preserve"> </w:t>
+      </w:r>
+      <w:proofErr w:type="spellStart"/>
+      <w:r>
+        <w:t>hơn</w:t>
+      </w:r>
+      <w:proofErr w:type="spellEnd"/>
+      <w:r>
+        <w:t xml:space="preserve"> </w:t>
+      </w:r>
+      <w:proofErr w:type="spellStart"/>
+      <w:r>
+        <w:t>khi</w:t>
+      </w:r>
+      <w:proofErr w:type="spellEnd"/>
+      <w:r>
+        <w:t xml:space="preserve"> </w:t>
+      </w:r>
+      <w:proofErr w:type="spellStart"/>
+      <w:r>
+        <w:t>sẵng</w:t>
+      </w:r>
+      <w:proofErr w:type="spellEnd"/>
+      <w:r>
+        <w:t xml:space="preserve"> </w:t>
+      </w:r>
+      <w:proofErr w:type="spellStart"/>
+      <w:r>
+        <w:t>sàn</w:t>
+      </w:r>
+      <w:proofErr w:type="spellEnd"/>
+      <w:r>
+        <w:t xml:space="preserve"> </w:t>
+      </w:r>
+      <w:proofErr w:type="spellStart"/>
+      <w:r>
+        <w:t>nhận</w:t>
+      </w:r>
+      <w:proofErr w:type="spellEnd"/>
+      <w:r>
+        <w:t xml:space="preserve"> </w:t>
+      </w:r>
+      <w:proofErr w:type="spellStart"/>
+      <w:r>
+        <w:t>sữa</w:t>
+      </w:r>
+      <w:proofErr w:type="spellEnd"/>
+      <w:r>
+        <w:t xml:space="preserve"> </w:t>
+      </w:r>
+      <w:proofErr w:type="spellStart"/>
+      <w:r>
+        <w:t>chữa</w:t>
+      </w:r>
+      <w:proofErr w:type="spellEnd"/>
+      <w:r>
+        <w:t xml:space="preserve"> 1 </w:t>
+      </w:r>
+      <w:proofErr w:type="spellStart"/>
+      <w:r>
+        <w:t>số</w:t>
+      </w:r>
+      <w:proofErr w:type="spellEnd"/>
+      <w:r>
+        <w:t xml:space="preserve"> </w:t>
+      </w:r>
+      <w:proofErr w:type="spellStart"/>
+      <w:r>
+        <w:t>hệ</w:t>
+      </w:r>
+      <w:proofErr w:type="spellEnd"/>
+      <w:r>
+        <w:t xml:space="preserve"> </w:t>
+      </w:r>
+      <w:proofErr w:type="spellStart"/>
+      <w:r>
+        <w:t>thống</w:t>
+      </w:r>
+      <w:proofErr w:type="spellEnd"/>
+      <w:r>
+        <w:t xml:space="preserve"> </w:t>
+      </w:r>
+      <w:proofErr w:type="spellStart"/>
+      <w:r>
+        <w:t>cơ</w:t>
+      </w:r>
+      <w:proofErr w:type="spellEnd"/>
+      <w:r>
+        <w:t xml:space="preserve"> </w:t>
+      </w:r>
+      <w:proofErr w:type="spellStart"/>
+      <w:r>
+        <w:t>điện</w:t>
+      </w:r>
+      <w:proofErr w:type="spellEnd"/>
+      <w:r>
+        <w:t xml:space="preserve"> </w:t>
+      </w:r>
+      <w:proofErr w:type="spellStart"/>
+      <w:r>
+        <w:t>tử</w:t>
+      </w:r>
+      <w:proofErr w:type="spellEnd"/>
+      <w:r>
+        <w:t xml:space="preserve"> </w:t>
+      </w:r>
+      <w:proofErr w:type="spellStart"/>
+      <w:r>
+        <w:t>hoặc</w:t>
+      </w:r>
+      <w:proofErr w:type="spellEnd"/>
+      <w:r>
+        <w:t xml:space="preserve"> </w:t>
+      </w:r>
+      <w:proofErr w:type="spellStart"/>
+      <w:r>
+        <w:t>học</w:t>
+      </w:r>
+      <w:proofErr w:type="spellEnd"/>
+      <w:r>
+        <w:t xml:space="preserve"> </w:t>
+      </w:r>
+      <w:proofErr w:type="spellStart"/>
+      <w:r>
+        <w:t>hỏi</w:t>
+      </w:r>
+      <w:proofErr w:type="spellEnd"/>
+      <w:r>
+        <w:t xml:space="preserve"> </w:t>
+      </w:r>
+      <w:proofErr w:type="spellStart"/>
+      <w:r>
+        <w:t>thêm</w:t>
+      </w:r>
+      <w:proofErr w:type="spellEnd"/>
+      <w:r>
+        <w:t xml:space="preserve"> </w:t>
+      </w:r>
+      <w:proofErr w:type="spellStart"/>
+      <w:r>
+        <w:t>nhiều</w:t>
+      </w:r>
+      <w:proofErr w:type="spellEnd"/>
+      <w:r>
+        <w:t xml:space="preserve"> </w:t>
+      </w:r>
+      <w:proofErr w:type="spellStart"/>
+      <w:r>
+        <w:t>tính</w:t>
+      </w:r>
+      <w:proofErr w:type="spellEnd"/>
+      <w:r>
+        <w:t xml:space="preserve"> </w:t>
+      </w:r>
+      <w:proofErr w:type="spellStart"/>
+      <w:r>
+        <w:t>năng</w:t>
+      </w:r>
+      <w:proofErr w:type="spellEnd"/>
+      <w:r>
+        <w:t xml:space="preserve"> </w:t>
+      </w:r>
+      <w:proofErr w:type="spellStart"/>
+      <w:r>
+        <w:t>của</w:t>
+      </w:r>
+      <w:proofErr w:type="spellEnd"/>
+      <w:r>
+        <w:t xml:space="preserve"> </w:t>
+      </w:r>
+      <w:proofErr w:type="spellStart"/>
+      <w:r>
+        <w:t>phần</w:t>
+      </w:r>
+      <w:proofErr w:type="spellEnd"/>
+      <w:r>
+        <w:t xml:space="preserve"> </w:t>
+      </w:r>
+      <w:proofErr w:type="spellStart"/>
+      <w:r>
+        <w:t>cũng</w:t>
+      </w:r>
+      <w:proofErr w:type="spellEnd"/>
+      <w:r>
+        <w:t xml:space="preserve"> </w:t>
+      </w:r>
+      <w:proofErr w:type="spellStart"/>
+      <w:r>
+        <w:t>như</w:t>
+      </w:r>
+      <w:proofErr w:type="spellEnd"/>
+      <w:r>
+        <w:t xml:space="preserve"> </w:t>
+      </w:r>
+      <w:proofErr w:type="spellStart"/>
+      <w:r>
+        <w:t>là</w:t>
+      </w:r>
+      <w:proofErr w:type="spellEnd"/>
+      <w:r>
+        <w:t xml:space="preserve"> 1 </w:t>
+      </w:r>
+      <w:proofErr w:type="spellStart"/>
+      <w:r>
+        <w:t>số</w:t>
+      </w:r>
+      <w:proofErr w:type="spellEnd"/>
+      <w:r>
+        <w:t xml:space="preserve"> </w:t>
+      </w:r>
+      <w:proofErr w:type="spellStart"/>
+      <w:r>
+        <w:t>bộ</w:t>
+      </w:r>
+      <w:proofErr w:type="spellEnd"/>
+      <w:r>
+        <w:t xml:space="preserve"> </w:t>
+      </w:r>
+      <w:proofErr w:type="spellStart"/>
+      <w:r>
+        <w:t>điều</w:t>
+      </w:r>
+      <w:proofErr w:type="spellEnd"/>
+      <w:r>
+        <w:t xml:space="preserve"> </w:t>
+      </w:r>
+      <w:proofErr w:type="spellStart"/>
+      <w:r>
+        <w:t>khiển</w:t>
+      </w:r>
+      <w:proofErr w:type="spellEnd"/>
+      <w:r>
+        <w:t xml:space="preserve"> </w:t>
+      </w:r>
+      <w:proofErr w:type="spellStart"/>
+      <w:r>
+        <w:t>khác</w:t>
+      </w:r>
+      <w:proofErr w:type="spellEnd"/>
+      <w:r>
+        <w:t xml:space="preserve">. PLC </w:t>
+      </w:r>
+      <w:proofErr w:type="spellStart"/>
+      <w:r>
+        <w:t>Bechkoff</w:t>
+      </w:r>
+      <w:proofErr w:type="spellEnd"/>
+      <w:r>
+        <w:t xml:space="preserve"> </w:t>
+      </w:r>
+      <w:proofErr w:type="spellStart"/>
+      <w:r>
+        <w:t>là</w:t>
+      </w:r>
+      <w:proofErr w:type="spellEnd"/>
+      <w:r>
+        <w:t xml:space="preserve"> </w:t>
+      </w:r>
+      <w:proofErr w:type="spellStart"/>
+      <w:r>
+        <w:t>một</w:t>
+      </w:r>
+      <w:proofErr w:type="spellEnd"/>
+      <w:r>
+        <w:t xml:space="preserve"> </w:t>
+      </w:r>
+      <w:proofErr w:type="spellStart"/>
+      <w:r>
+        <w:t>loại</w:t>
+      </w:r>
+      <w:proofErr w:type="spellEnd"/>
+      <w:r>
+        <w:t xml:space="preserve"> </w:t>
+      </w:r>
+      <w:proofErr w:type="spellStart"/>
+      <w:r>
+        <w:t>thiết</w:t>
+      </w:r>
+      <w:proofErr w:type="spellEnd"/>
+      <w:r>
+        <w:t xml:space="preserve"> </w:t>
+      </w:r>
+      <w:proofErr w:type="spellStart"/>
+      <w:r>
+        <w:t>bị</w:t>
+      </w:r>
+      <w:proofErr w:type="spellEnd"/>
+      <w:r>
+        <w:t xml:space="preserve"> </w:t>
+      </w:r>
+      <w:proofErr w:type="spellStart"/>
+      <w:r>
+        <w:t>tôi</w:t>
+      </w:r>
+      <w:proofErr w:type="spellEnd"/>
+      <w:r>
+        <w:t xml:space="preserve"> </w:t>
+      </w:r>
+      <w:proofErr w:type="spellStart"/>
+      <w:r>
+        <w:t>đang</w:t>
+      </w:r>
+      <w:proofErr w:type="spellEnd"/>
+      <w:r>
+        <w:t xml:space="preserve"> </w:t>
+      </w:r>
+      <w:proofErr w:type="spellStart"/>
+      <w:r>
+        <w:t>hướng</w:t>
+      </w:r>
+      <w:proofErr w:type="spellEnd"/>
+      <w:r>
+        <w:t xml:space="preserve"> </w:t>
+      </w:r>
+      <w:proofErr w:type="spellStart"/>
+      <w:r>
+        <w:t>đến</w:t>
+      </w:r>
+      <w:proofErr w:type="spellEnd"/>
+      <w:r>
+        <w:t>.</w:t>
+      </w:r>
+    </w:p>
+    <w:p/>
+    <w:p>
+      <w:proofErr w:type="spellStart"/>
+      <w:r>
+        <w:lastRenderedPageBreak/>
         <w:t>Tiếp</w:t>
       </w:r>
       <w:proofErr w:type="spellEnd"/>
@@ -3098,6 +3127,368 @@
       <w:r>
         <w:t>.</w:t>
       </w:r>
+    </w:p>
+    <w:p/>
+    <w:p/>
+    <w:p/>
+    <w:p>
+      <w:proofErr w:type="spellStart"/>
+      <w:r>
+        <w:t>Ngoài</w:t>
+      </w:r>
+      <w:proofErr w:type="spellEnd"/>
+      <w:r>
+        <w:t xml:space="preserve"> </w:t>
+      </w:r>
+      <w:proofErr w:type="spellStart"/>
+      <w:r>
+        <w:t>việc</w:t>
+      </w:r>
+      <w:proofErr w:type="spellEnd"/>
+      <w:r>
+        <w:t xml:space="preserve"> </w:t>
+      </w:r>
+      <w:proofErr w:type="spellStart"/>
+      <w:r>
+        <w:t>tôi</w:t>
+      </w:r>
+      <w:proofErr w:type="spellEnd"/>
+      <w:r>
+        <w:t xml:space="preserve"> </w:t>
+      </w:r>
+      <w:proofErr w:type="spellStart"/>
+      <w:r>
+        <w:t>có</w:t>
+      </w:r>
+      <w:proofErr w:type="spellEnd"/>
+      <w:r>
+        <w:t xml:space="preserve"> </w:t>
+      </w:r>
+      <w:proofErr w:type="spellStart"/>
+      <w:r>
+        <w:t>thể</w:t>
+      </w:r>
+      <w:proofErr w:type="spellEnd"/>
+      <w:r>
+        <w:t xml:space="preserve"> </w:t>
+      </w:r>
+      <w:proofErr w:type="spellStart"/>
+      <w:r>
+        <w:t>dụng</w:t>
+      </w:r>
+      <w:proofErr w:type="spellEnd"/>
+      <w:r>
+        <w:t xml:space="preserve"> </w:t>
+      </w:r>
+      <w:proofErr w:type="spellStart"/>
+      <w:r>
+        <w:t>khá</w:t>
+      </w:r>
+      <w:proofErr w:type="spellEnd"/>
+      <w:r>
+        <w:t xml:space="preserve"> </w:t>
+      </w:r>
+      <w:proofErr w:type="spellStart"/>
+      <w:r>
+        <w:t>tốt</w:t>
+      </w:r>
+      <w:proofErr w:type="spellEnd"/>
+      <w:r>
+        <w:t xml:space="preserve"> </w:t>
+      </w:r>
+      <w:proofErr w:type="spellStart"/>
+      <w:r>
+        <w:t>một</w:t>
+      </w:r>
+      <w:proofErr w:type="spellEnd"/>
+      <w:r>
+        <w:t xml:space="preserve"> </w:t>
+      </w:r>
+      <w:proofErr w:type="spellStart"/>
+      <w:r>
+        <w:t>số</w:t>
+      </w:r>
+      <w:proofErr w:type="spellEnd"/>
+      <w:r>
+        <w:t xml:space="preserve"> </w:t>
+      </w:r>
+      <w:proofErr w:type="spellStart"/>
+      <w:r>
+        <w:t>phần</w:t>
+      </w:r>
+      <w:proofErr w:type="spellEnd"/>
+      <w:r>
+        <w:t xml:space="preserve"> </w:t>
+      </w:r>
+      <w:proofErr w:type="spellStart"/>
+      <w:r>
+        <w:t>mềm</w:t>
+      </w:r>
+      <w:proofErr w:type="spellEnd"/>
+      <w:r>
+        <w:t xml:space="preserve"> </w:t>
+      </w:r>
+      <w:proofErr w:type="spellStart"/>
+      <w:r>
+        <w:t>như</w:t>
+      </w:r>
+      <w:proofErr w:type="spellEnd"/>
+      <w:r>
+        <w:t xml:space="preserve"> </w:t>
+      </w:r>
+      <w:proofErr w:type="spellStart"/>
+      <w:r>
+        <w:t>trong</w:t>
+      </w:r>
+      <w:proofErr w:type="spellEnd"/>
+      <w:r>
+        <w:t xml:space="preserve"> </w:t>
+      </w:r>
+      <w:proofErr w:type="spellStart"/>
+      <w:r>
+        <w:t>mô</w:t>
+      </w:r>
+      <w:proofErr w:type="spellEnd"/>
+      <w:r>
+        <w:t xml:space="preserve"> </w:t>
+      </w:r>
+      <w:proofErr w:type="spellStart"/>
+      <w:r>
+        <w:t>tả</w:t>
+      </w:r>
+      <w:proofErr w:type="spellEnd"/>
+      <w:r>
+        <w:t xml:space="preserve"> </w:t>
+      </w:r>
+      <w:proofErr w:type="spellStart"/>
+      <w:r>
+        <w:t>công</w:t>
+      </w:r>
+      <w:proofErr w:type="spellEnd"/>
+      <w:r>
+        <w:t xml:space="preserve"> </w:t>
+      </w:r>
+      <w:proofErr w:type="spellStart"/>
+      <w:r>
+        <w:t>việc</w:t>
+      </w:r>
+      <w:proofErr w:type="spellEnd"/>
+      <w:r>
+        <w:t xml:space="preserve"> </w:t>
+      </w:r>
+      <w:proofErr w:type="spellStart"/>
+      <w:r>
+        <w:t>thì</w:t>
+      </w:r>
+      <w:proofErr w:type="spellEnd"/>
+      <w:r>
+        <w:t xml:space="preserve"> </w:t>
+      </w:r>
+      <w:proofErr w:type="spellStart"/>
+      <w:r>
+        <w:t>bản</w:t>
+      </w:r>
+      <w:proofErr w:type="spellEnd"/>
+      <w:r>
+        <w:t xml:space="preserve"> </w:t>
+      </w:r>
+      <w:proofErr w:type="spellStart"/>
+      <w:r>
+        <w:t>thân</w:t>
+      </w:r>
+      <w:proofErr w:type="spellEnd"/>
+      <w:r>
+        <w:t xml:space="preserve"> </w:t>
+      </w:r>
+      <w:proofErr w:type="spellStart"/>
+      <w:r>
+        <w:t>là</w:t>
+      </w:r>
+      <w:proofErr w:type="spellEnd"/>
+      <w:r>
+        <w:t xml:space="preserve"> </w:t>
+      </w:r>
+      <w:proofErr w:type="spellStart"/>
+      <w:r>
+        <w:t>một</w:t>
+      </w:r>
+      <w:proofErr w:type="spellEnd"/>
+      <w:r>
+        <w:t xml:space="preserve"> </w:t>
+      </w:r>
+      <w:proofErr w:type="spellStart"/>
+      <w:r>
+        <w:t>người</w:t>
+      </w:r>
+      <w:proofErr w:type="spellEnd"/>
+      <w:r>
+        <w:t xml:space="preserve"> </w:t>
+      </w:r>
+      <w:proofErr w:type="spellStart"/>
+      <w:r>
+        <w:t>rất</w:t>
+      </w:r>
+      <w:proofErr w:type="spellEnd"/>
+      <w:r>
+        <w:t xml:space="preserve"> </w:t>
+      </w:r>
+      <w:proofErr w:type="spellStart"/>
+      <w:r>
+        <w:t>chăm</w:t>
+      </w:r>
+      <w:proofErr w:type="spellEnd"/>
+      <w:r>
+        <w:t xml:space="preserve"> </w:t>
+      </w:r>
+      <w:proofErr w:type="spellStart"/>
+      <w:r>
+        <w:t>chỉ</w:t>
+      </w:r>
+      <w:proofErr w:type="spellEnd"/>
+      <w:r>
+        <w:t xml:space="preserve"> </w:t>
+      </w:r>
+      <w:proofErr w:type="spellStart"/>
+      <w:r>
+        <w:t>và</w:t>
+      </w:r>
+      <w:proofErr w:type="spellEnd"/>
+      <w:r>
+        <w:t xml:space="preserve"> </w:t>
+      </w:r>
+      <w:proofErr w:type="spellStart"/>
+      <w:r>
+        <w:t>có</w:t>
+      </w:r>
+      <w:proofErr w:type="spellEnd"/>
+      <w:r>
+        <w:t xml:space="preserve"> </w:t>
+      </w:r>
+      <w:proofErr w:type="spellStart"/>
+      <w:r>
+        <w:t>khả</w:t>
+      </w:r>
+      <w:proofErr w:type="spellEnd"/>
+      <w:r>
+        <w:t xml:space="preserve"> </w:t>
+      </w:r>
+      <w:proofErr w:type="spellStart"/>
+      <w:r>
+        <w:t>năng</w:t>
+      </w:r>
+      <w:proofErr w:type="spellEnd"/>
+      <w:r>
+        <w:t xml:space="preserve"> </w:t>
+      </w:r>
+      <w:proofErr w:type="spellStart"/>
+      <w:r>
+        <w:t>tự</w:t>
+      </w:r>
+      <w:proofErr w:type="spellEnd"/>
+      <w:r>
+        <w:t xml:space="preserve"> </w:t>
+      </w:r>
+      <w:proofErr w:type="spellStart"/>
+      <w:r>
+        <w:t>học</w:t>
+      </w:r>
+      <w:proofErr w:type="spellEnd"/>
+      <w:r>
+        <w:t xml:space="preserve"> </w:t>
+      </w:r>
+      <w:proofErr w:type="spellStart"/>
+      <w:r>
+        <w:t>cao</w:t>
+      </w:r>
+      <w:proofErr w:type="spellEnd"/>
+      <w:r>
+        <w:t xml:space="preserve">. </w:t>
+      </w:r>
+      <w:proofErr w:type="spellStart"/>
+      <w:r>
+        <w:t>Tôi</w:t>
+      </w:r>
+      <w:proofErr w:type="spellEnd"/>
+      <w:r>
+        <w:t xml:space="preserve"> </w:t>
+      </w:r>
+      <w:proofErr w:type="spellStart"/>
+      <w:r>
+        <w:t>muốn</w:t>
+      </w:r>
+      <w:proofErr w:type="spellEnd"/>
+      <w:r>
+        <w:t xml:space="preserve"> </w:t>
+      </w:r>
+      <w:proofErr w:type="spellStart"/>
+      <w:r>
+        <w:t>trong</w:t>
+      </w:r>
+      <w:proofErr w:type="spellEnd"/>
+      <w:r>
+        <w:t xml:space="preserve"> </w:t>
+      </w:r>
+      <w:proofErr w:type="spellStart"/>
+      <w:r>
+        <w:t>tương</w:t>
+      </w:r>
+      <w:proofErr w:type="spellEnd"/>
+      <w:r>
+        <w:t xml:space="preserve"> </w:t>
+      </w:r>
+      <w:proofErr w:type="spellStart"/>
+      <w:r>
+        <w:t>lai</w:t>
+      </w:r>
+      <w:proofErr w:type="spellEnd"/>
+      <w:r>
+        <w:t xml:space="preserve"> </w:t>
+      </w:r>
+      <w:proofErr w:type="spellStart"/>
+      <w:r>
+        <w:t>mình</w:t>
+      </w:r>
+      <w:proofErr w:type="spellEnd"/>
+      <w:r>
+        <w:t xml:space="preserve"> </w:t>
+      </w:r>
+      <w:proofErr w:type="spellStart"/>
+      <w:r>
+        <w:t>sẽ</w:t>
+      </w:r>
+      <w:proofErr w:type="spellEnd"/>
+      <w:r>
+        <w:t xml:space="preserve"> </w:t>
+      </w:r>
+      <w:proofErr w:type="spellStart"/>
+      <w:r>
+        <w:t>phát</w:t>
+      </w:r>
+      <w:proofErr w:type="spellEnd"/>
+      <w:r>
+        <w:t xml:space="preserve"> </w:t>
+      </w:r>
+      <w:proofErr w:type="spellStart"/>
+      <w:r>
+        <w:t>triển</w:t>
+      </w:r>
+      <w:proofErr w:type="spellEnd"/>
+      <w:r>
+        <w:t xml:space="preserve"> </w:t>
+      </w:r>
+      <w:proofErr w:type="spellStart"/>
+      <w:r>
+        <w:t>hơn</w:t>
+      </w:r>
+      <w:proofErr w:type="spellEnd"/>
+      <w:r>
+        <w:t xml:space="preserve"> </w:t>
+      </w:r>
+      <w:proofErr w:type="spellStart"/>
+      <w:r>
+        <w:t>nữa</w:t>
+      </w:r>
+      <w:proofErr w:type="spellEnd"/>
     </w:p>
     <w:sectPr>
       <w:pgSz w:w="12240" w:h="15840"/>

</xml_diff>